<commit_message>
create folder for labwork 2
</commit_message>
<xml_diff>
--- a/labwork_1/Principal component analysis report.docx
+++ b/labwork_1/Principal component analysis report.docx
@@ -135,41 +135,85 @@
           <w:sz w:val="44"/>
           <w:szCs w:val="44"/>
         </w:rPr>
-        <w:t>Nguyễn Mạnh Hưng</w:t>
-      </w:r>
+        <w:t xml:space="preserve">Nguyễn </w:t>
+      </w:r>
+      <w:proofErr w:type="spellStart"/>
       <w:r>
         <w:rPr>
           <w:rFonts w:ascii="Times New Roman" w:hAnsi="Times New Roman" w:cs="Times New Roman"/>
           <w:sz w:val="44"/>
           <w:szCs w:val="44"/>
         </w:rPr>
-        <w:t xml:space="preserve"> - </w:t>
-      </w:r>
+        <w:t>Mạnh</w:t>
+      </w:r>
+      <w:proofErr w:type="spellEnd"/>
       <w:r>
         <w:rPr>
           <w:rFonts w:ascii="Times New Roman" w:hAnsi="Times New Roman" w:cs="Times New Roman"/>
           <w:sz w:val="44"/>
           <w:szCs w:val="44"/>
         </w:rPr>
-        <w:t>22BI13183</w:t>
-      </w:r>
-    </w:p>
-    <w:p>
-      <w:pPr>
-        <w:jc w:val="center"/>
+        <w:t xml:space="preserve"> </w:t>
+      </w:r>
+      <w:proofErr w:type="spellStart"/>
+      <w:r>
         <w:rPr>
           <w:rFonts w:ascii="Times New Roman" w:hAnsi="Times New Roman" w:cs="Times New Roman"/>
           <w:sz w:val="44"/>
           <w:szCs w:val="44"/>
         </w:rPr>
-      </w:pPr>
+        <w:t>Hưng</w:t>
+      </w:r>
+      <w:proofErr w:type="spellEnd"/>
       <w:r>
         <w:rPr>
           <w:rFonts w:ascii="Times New Roman" w:hAnsi="Times New Roman" w:cs="Times New Roman"/>
           <w:sz w:val="44"/>
           <w:szCs w:val="44"/>
         </w:rPr>
-        <w:t>Nguyễn Trọng Minh – 22BI13304</w:t>
+        <w:t xml:space="preserve"> - </w:t>
+      </w:r>
+      <w:r>
+        <w:rPr>
+          <w:rFonts w:ascii="Times New Roman" w:hAnsi="Times New Roman" w:cs="Times New Roman"/>
+          <w:sz w:val="44"/>
+          <w:szCs w:val="44"/>
+        </w:rPr>
+        <w:t>22BI13183</w:t>
+      </w:r>
+    </w:p>
+    <w:p>
+      <w:pPr>
+        <w:jc w:val="center"/>
+        <w:rPr>
+          <w:rFonts w:ascii="Times New Roman" w:hAnsi="Times New Roman" w:cs="Times New Roman"/>
+          <w:sz w:val="44"/>
+          <w:szCs w:val="44"/>
+        </w:rPr>
+      </w:pPr>
+      <w:r>
+        <w:rPr>
+          <w:rFonts w:ascii="Times New Roman" w:hAnsi="Times New Roman" w:cs="Times New Roman"/>
+          <w:sz w:val="44"/>
+          <w:szCs w:val="44"/>
+        </w:rPr>
+        <w:t xml:space="preserve">Nguyễn Trọng Minh </w:t>
+      </w:r>
+      <w:r>
+        <w:rPr>
+          <w:rFonts w:ascii="Times New Roman" w:hAnsi="Times New Roman" w:cs="Times New Roman"/>
+          <w:sz w:val="44"/>
+          <w:szCs w:val="44"/>
+        </w:rPr>
+        <w:t>-</w:t>
+      </w:r>
+      <w:r>
+        <w:rPr>
+          <w:rFonts w:ascii="Times New Roman" w:hAnsi="Times New Roman" w:cs="Times New Roman"/>
+          <w:sz w:val="44"/>
+          <w:szCs w:val="44"/>
+        </w:rPr>
+        <w:t xml:space="preserve"> 22BI13304</w:t>
       </w:r>
     </w:p>
     <w:p>
@@ -1837,7 +1881,23 @@
           <w:sz w:val="32"/>
           <w:szCs w:val="32"/>
         </w:rPr>
-        <w:t xml:space="preserve"> the correlation of the weather dataset are performed by the matrix below:</w:t>
+        <w:t xml:space="preserve"> the correlation of the weather dataset </w:t>
+      </w:r>
+      <w:r>
+        <w:rPr>
+          <w:rFonts w:ascii="Times New Roman" w:hAnsi="Times New Roman" w:cs="Times New Roman"/>
+          <w:sz w:val="32"/>
+          <w:szCs w:val="32"/>
+        </w:rPr>
+        <w:t>is</w:t>
+      </w:r>
+      <w:r>
+        <w:rPr>
+          <w:rFonts w:ascii="Times New Roman" w:hAnsi="Times New Roman" w:cs="Times New Roman"/>
+          <w:sz w:val="32"/>
+          <w:szCs w:val="32"/>
+        </w:rPr>
+        <w:t xml:space="preserve"> performed by the matrix below:</w:t>
       </w:r>
     </w:p>
     <w:p>
@@ -2444,7 +2504,41 @@
           <w:szCs w:val="32"/>
         </w:rPr>
         <w:tab/>
-        <w:t>- Using the info() function of python, we can se</w:t>
+        <w:t xml:space="preserve">- Using the </w:t>
+      </w:r>
+      <w:r>
+        <w:rPr>
+          <w:rFonts w:ascii="Times New Roman" w:hAnsi="Times New Roman" w:cs="Times New Roman"/>
+          <w:b/>
+          <w:bCs/>
+          <w:sz w:val="32"/>
+          <w:szCs w:val="32"/>
+        </w:rPr>
+        <w:t>info()</w:t>
+      </w:r>
+      <w:r>
+        <w:rPr>
+          <w:rFonts w:ascii="Times New Roman" w:hAnsi="Times New Roman" w:cs="Times New Roman"/>
+          <w:sz w:val="32"/>
+          <w:szCs w:val="32"/>
+        </w:rPr>
+        <w:t xml:space="preserve"> function</w:t>
+      </w:r>
+      <w:r>
+        <w:rPr>
+          <w:rFonts w:ascii="Times New Roman" w:hAnsi="Times New Roman" w:cs="Times New Roman"/>
+          <w:sz w:val="32"/>
+          <w:szCs w:val="32"/>
+        </w:rPr>
+        <w:t xml:space="preserve"> in </w:t>
+      </w:r>
+      <w:r>
+        <w:rPr>
+          <w:rFonts w:ascii="Times New Roman" w:hAnsi="Times New Roman" w:cs="Times New Roman"/>
+          <w:sz w:val="32"/>
+          <w:szCs w:val="32"/>
+        </w:rPr>
+        <w:t>python, we can se</w:t>
       </w:r>
       <w:r>
         <w:rPr>

</xml_diff>

<commit_message>
update xlxs and calculation
</commit_message>
<xml_diff>
--- a/labwork_1/Principal component analysis report.docx
+++ b/labwork_1/Principal component analysis report.docx
@@ -135,36 +135,8 @@
           <w:sz w:val="44"/>
           <w:szCs w:val="44"/>
         </w:rPr>
-        <w:t xml:space="preserve">Nguyễn </w:t>
-      </w:r>
-      <w:proofErr w:type="spellStart"/>
-      <w:r>
-        <w:rPr>
-          <w:rFonts w:ascii="Times New Roman" w:hAnsi="Times New Roman" w:cs="Times New Roman"/>
-          <w:sz w:val="44"/>
-          <w:szCs w:val="44"/>
-        </w:rPr>
-        <w:t>Mạnh</w:t>
-      </w:r>
-      <w:proofErr w:type="spellEnd"/>
-      <w:r>
-        <w:rPr>
-          <w:rFonts w:ascii="Times New Roman" w:hAnsi="Times New Roman" w:cs="Times New Roman"/>
-          <w:sz w:val="44"/>
-          <w:szCs w:val="44"/>
-        </w:rPr>
-        <w:t xml:space="preserve"> </w:t>
-      </w:r>
-      <w:proofErr w:type="spellStart"/>
-      <w:r>
-        <w:rPr>
-          <w:rFonts w:ascii="Times New Roman" w:hAnsi="Times New Roman" w:cs="Times New Roman"/>
-          <w:sz w:val="44"/>
-          <w:szCs w:val="44"/>
-        </w:rPr>
-        <w:t>Hưng</w:t>
-      </w:r>
-      <w:proofErr w:type="spellEnd"/>
+        <w:t>Nguyễn Mạnh Hưng</w:t>
+      </w:r>
       <w:r>
         <w:rPr>
           <w:rFonts w:ascii="Times New Roman" w:hAnsi="Times New Roman" w:cs="Times New Roman"/>
@@ -676,7 +648,23 @@
           <w:sz w:val="32"/>
           <w:szCs w:val="32"/>
         </w:rPr>
-        <w:t>alorant players in pro league, contains data present their performance on the game. And the second dataset is data about weather (mostly rainy and snowy) recorded in some days from 2006 to 2016.</w:t>
+        <w:t>alorant players in pro league, contains data present their performance on the game. And the second dataset is data about weather (mostly rainy and snowy) recorded in some days from 2006 to 2016</w:t>
+      </w:r>
+      <w:r>
+        <w:rPr>
+          <w:rFonts w:ascii="Times New Roman" w:hAnsi="Times New Roman" w:cs="Times New Roman"/>
+          <w:sz w:val="32"/>
+          <w:szCs w:val="32"/>
+        </w:rPr>
+        <w:t>, there are total of 12056 rows</w:t>
+      </w:r>
+      <w:r>
+        <w:rPr>
+          <w:rFonts w:ascii="Times New Roman" w:hAnsi="Times New Roman" w:cs="Times New Roman"/>
+          <w:sz w:val="32"/>
+          <w:szCs w:val="32"/>
+        </w:rPr>
+        <w:t>.</w:t>
       </w:r>
     </w:p>
     <w:p>
@@ -1342,23 +1330,39 @@
           <w:sz w:val="32"/>
           <w:szCs w:val="32"/>
         </w:rPr>
-        <w:t xml:space="preserve"> since all the columns are separated and do not need to use the data of </w:t>
-      </w:r>
-      <w:r>
-        <w:rPr>
-          <w:rFonts w:ascii="Times New Roman" w:hAnsi="Times New Roman" w:cs="Times New Roman"/>
-          <w:sz w:val="32"/>
-          <w:szCs w:val="32"/>
-        </w:rPr>
-        <w:t>any</w:t>
-      </w:r>
-      <w:r>
-        <w:rPr>
-          <w:rFonts w:ascii="Times New Roman" w:hAnsi="Times New Roman" w:cs="Times New Roman"/>
-          <w:sz w:val="32"/>
-          <w:szCs w:val="32"/>
-        </w:rPr>
-        <w:t xml:space="preserve"> column to predict or get in conclusion about the data of 1 column.</w:t>
+        <w:t xml:space="preserve"> since all the columns are separated and do not need to use </w:t>
+      </w:r>
+      <w:r>
+        <w:rPr>
+          <w:rFonts w:ascii="Times New Roman" w:hAnsi="Times New Roman" w:cs="Times New Roman"/>
+          <w:sz w:val="32"/>
+          <w:szCs w:val="32"/>
+        </w:rPr>
+        <w:t>any of the other</w:t>
+      </w:r>
+      <w:r>
+        <w:rPr>
+          <w:rFonts w:ascii="Times New Roman" w:hAnsi="Times New Roman" w:cs="Times New Roman"/>
+          <w:sz w:val="32"/>
+          <w:szCs w:val="32"/>
+        </w:rPr>
+        <w:t xml:space="preserve"> column</w:t>
+      </w:r>
+      <w:r>
+        <w:rPr>
+          <w:rFonts w:ascii="Times New Roman" w:hAnsi="Times New Roman" w:cs="Times New Roman"/>
+          <w:sz w:val="32"/>
+          <w:szCs w:val="32"/>
+        </w:rPr>
+        <w:t>s</w:t>
+      </w:r>
+      <w:r>
+        <w:rPr>
+          <w:rFonts w:ascii="Times New Roman" w:hAnsi="Times New Roman" w:cs="Times New Roman"/>
+          <w:sz w:val="32"/>
+          <w:szCs w:val="32"/>
+        </w:rPr>
+        <w:t xml:space="preserve"> to predict or get in conclusion about the data of 1 column.</w:t>
       </w:r>
     </w:p>
     <w:p>
@@ -1396,7 +1400,23 @@
           <w:sz w:val="32"/>
           <w:szCs w:val="32"/>
         </w:rPr>
-        <w:t>what the weather will like in that day.</w:t>
+        <w:t>what the weather will</w:t>
+      </w:r>
+      <w:r>
+        <w:rPr>
+          <w:rFonts w:ascii="Times New Roman" w:hAnsi="Times New Roman" w:cs="Times New Roman"/>
+          <w:sz w:val="32"/>
+          <w:szCs w:val="32"/>
+        </w:rPr>
+        <w:t xml:space="preserve"> be</w:t>
+      </w:r>
+      <w:r>
+        <w:rPr>
+          <w:rFonts w:ascii="Times New Roman" w:hAnsi="Times New Roman" w:cs="Times New Roman"/>
+          <w:sz w:val="32"/>
+          <w:szCs w:val="32"/>
+        </w:rPr>
+        <w:t xml:space="preserve"> like in that day.</w:t>
       </w:r>
     </w:p>
     <w:p>
@@ -1770,7 +1790,33 @@
           <w:sz w:val="32"/>
           <w:szCs w:val="32"/>
         </w:rPr>
-        <w:t>: -for the weather dataset, we can calculate the covariance of the</w:t>
+        <w:t xml:space="preserve">: </w:t>
+      </w:r>
+    </w:p>
+    <w:p>
+      <w:pPr>
+        <w:ind w:left="720" w:firstLine="360"/>
+        <w:rPr>
+          <w:rFonts w:ascii="Times New Roman" w:hAnsi="Times New Roman" w:cs="Times New Roman"/>
+          <w:sz w:val="32"/>
+          <w:szCs w:val="32"/>
+        </w:rPr>
+      </w:pPr>
+      <w:r>
+        <w:rPr>
+          <w:rFonts w:ascii="Times New Roman" w:hAnsi="Times New Roman" w:cs="Times New Roman"/>
+          <w:sz w:val="32"/>
+          <w:szCs w:val="32"/>
+        </w:rPr>
+        <w:t>F</w:t>
+      </w:r>
+      <w:r>
+        <w:rPr>
+          <w:rFonts w:ascii="Times New Roman" w:hAnsi="Times New Roman" w:cs="Times New Roman"/>
+          <w:sz w:val="32"/>
+          <w:szCs w:val="32"/>
+        </w:rPr>
+        <w:t>or the weather dataset, we can calculate the covariance of the</w:t>
       </w:r>
       <w:r>
         <w:rPr>
@@ -1881,7 +1927,33 @@
           <w:sz w:val="32"/>
           <w:szCs w:val="32"/>
         </w:rPr>
-        <w:t xml:space="preserve"> the correlation of the weather dataset </w:t>
+        <w:t xml:space="preserve"> </w:t>
+      </w:r>
+    </w:p>
+    <w:p>
+      <w:pPr>
+        <w:ind w:left="720" w:firstLine="360"/>
+        <w:rPr>
+          <w:rFonts w:ascii="Times New Roman" w:hAnsi="Times New Roman" w:cs="Times New Roman"/>
+          <w:sz w:val="32"/>
+          <w:szCs w:val="32"/>
+        </w:rPr>
+      </w:pPr>
+      <w:r>
+        <w:rPr>
+          <w:rFonts w:ascii="Times New Roman" w:hAnsi="Times New Roman" w:cs="Times New Roman"/>
+          <w:sz w:val="32"/>
+          <w:szCs w:val="32"/>
+        </w:rPr>
+        <w:t>T</w:t>
+      </w:r>
+      <w:r>
+        <w:rPr>
+          <w:rFonts w:ascii="Times New Roman" w:hAnsi="Times New Roman" w:cs="Times New Roman"/>
+          <w:sz w:val="32"/>
+          <w:szCs w:val="32"/>
+        </w:rPr>
+        <w:t xml:space="preserve">he correlation of the weather dataset </w:t>
       </w:r>
       <w:r>
         <w:rPr>
@@ -2420,7 +2492,23 @@
           <w:sz w:val="32"/>
           <w:szCs w:val="32"/>
         </w:rPr>
-        <w:t>weather dataset, the most corelated couple of features is “apparent Temperature” and “Temperature” with the correlation of 0.99.</w:t>
+        <w:t>weather dataset, the most corelated couple of features is “apparent Temperature” and “Temperature” with the correlation of 0.99</w:t>
+      </w:r>
+      <w:r>
+        <w:rPr>
+          <w:rFonts w:ascii="Times New Roman" w:hAnsi="Times New Roman" w:cs="Times New Roman"/>
+          <w:sz w:val="32"/>
+          <w:szCs w:val="32"/>
+        </w:rPr>
+        <w:t>. This is normal phenomenal since they are almost the same in term of temperature</w:t>
+      </w:r>
+      <w:r>
+        <w:rPr>
+          <w:rFonts w:ascii="Times New Roman" w:hAnsi="Times New Roman" w:cs="Times New Roman"/>
+          <w:sz w:val="32"/>
+          <w:szCs w:val="32"/>
+        </w:rPr>
+        <w:t>.</w:t>
       </w:r>
     </w:p>
     <w:p>
@@ -2469,7 +2557,23 @@
           <w:sz w:val="32"/>
           <w:szCs w:val="32"/>
         </w:rPr>
-        <w:t xml:space="preserve"> dataset, the most corelated couple of features is “KD” with “Rating” with the correlation of 0.9.</w:t>
+        <w:t xml:space="preserve"> dataset, the most corelated couple of features is “KD” with “Rating” with the correlation of 0.9</w:t>
+      </w:r>
+      <w:r>
+        <w:rPr>
+          <w:rFonts w:ascii="Times New Roman" w:hAnsi="Times New Roman" w:cs="Times New Roman"/>
+          <w:sz w:val="32"/>
+          <w:szCs w:val="32"/>
+        </w:rPr>
+        <w:t>. This result is also common sense since the better K/D ratio, the better rating that player get</w:t>
+      </w:r>
+      <w:r>
+        <w:rPr>
+          <w:rFonts w:ascii="Times New Roman" w:hAnsi="Times New Roman" w:cs="Times New Roman"/>
+          <w:sz w:val="32"/>
+          <w:szCs w:val="32"/>
+        </w:rPr>
+        <w:t>.</w:t>
       </w:r>
     </w:p>
     <w:p>
@@ -3004,14 +3108,63 @@
           <w:szCs w:val="32"/>
         </w:rPr>
       </w:pPr>
-      <w:r>
-        <w:rPr>
-          <w:rFonts w:ascii="Times New Roman" w:hAnsi="Times New Roman" w:cs="Times New Roman"/>
-          <w:sz w:val="32"/>
-          <w:szCs w:val="32"/>
-        </w:rPr>
-        <w:t>II.PCA.</w:t>
-      </w:r>
+    </w:p>
+    <w:p>
+      <w:pPr>
+        <w:jc w:val="both"/>
+        <w:rPr>
+          <w:rFonts w:ascii="Times New Roman" w:hAnsi="Times New Roman" w:cs="Times New Roman"/>
+          <w:sz w:val="32"/>
+          <w:szCs w:val="32"/>
+        </w:rPr>
+      </w:pPr>
+    </w:p>
+    <w:p>
+      <w:pPr>
+        <w:jc w:val="both"/>
+        <w:rPr>
+          <w:rFonts w:ascii="Times New Roman" w:hAnsi="Times New Roman" w:cs="Times New Roman"/>
+          <w:sz w:val="32"/>
+          <w:szCs w:val="32"/>
+        </w:rPr>
+      </w:pPr>
+    </w:p>
+    <w:p>
+      <w:pPr>
+        <w:pStyle w:val="ListParagraph"/>
+        <w:numPr>
+          <w:ilvl w:val="0"/>
+          <w:numId w:val="10"/>
+        </w:numPr>
+        <w:jc w:val="both"/>
+        <w:rPr>
+          <w:rFonts w:ascii="Times New Roman" w:hAnsi="Times New Roman" w:cs="Times New Roman"/>
+          <w:sz w:val="32"/>
+          <w:szCs w:val="32"/>
+        </w:rPr>
+      </w:pPr>
+      <w:r>
+        <w:rPr>
+          <w:rFonts w:ascii="Times New Roman" w:hAnsi="Times New Roman" w:cs="Times New Roman"/>
+          <w:b/>
+          <w:bCs/>
+          <w:sz w:val="48"/>
+          <w:szCs w:val="48"/>
+        </w:rPr>
+        <w:lastRenderedPageBreak/>
+        <w:t>PCA – Principal Component Analysis</w:t>
+      </w:r>
+    </w:p>
+    <w:p>
+      <w:pPr>
+        <w:ind w:left="142"/>
+        <w:jc w:val="both"/>
+        <w:rPr>
+          <w:rFonts w:ascii="Times New Roman" w:hAnsi="Times New Roman" w:cs="Times New Roman"/>
+          <w:sz w:val="32"/>
+          <w:szCs w:val="32"/>
+        </w:rPr>
+      </w:pPr>
     </w:p>
     <w:sectPr>
       <w:headerReference w:type="default" r:id="rId21"/>
@@ -4048,8 +4201,8 @@
   <w:abstractNum w:abstractNumId="10" w15:restartNumberingAfterBreak="0">
     <w:nsid w:val="3E103987"/>
     <w:multiLevelType w:val="hybridMultilevel"/>
-    <w:tmpl w:val="62945A92"/>
-    <w:lvl w:ilvl="0" w:tplc="D0A2796A">
+    <w:tmpl w:val="09BCF418"/>
+    <w:lvl w:ilvl="0" w:tplc="06DA4D92">
       <w:start w:val="1"/>
       <w:numFmt w:val="upperRoman"/>
       <w:lvlText w:val="%1."/>
@@ -4059,6 +4212,10 @@
       </w:pPr>
       <w:rPr>
         <w:rFonts w:hint="default"/>
+        <w:b/>
+        <w:bCs/>
+        <w:sz w:val="48"/>
+        <w:szCs w:val="48"/>
       </w:rPr>
     </w:lvl>
     <w:lvl w:ilvl="1" w:tplc="04090019" w:tentative="1">

</xml_diff>